<commit_message>
refactor: streamline docx text generation by directly using TextRun and removing obsolete imports and constants.
</commit_message>
<xml_diff>
--- a/output/report.docx
+++ b/output/report.docx
@@ -160,7 +160,15 @@
             <w:pPr>
               <w:spacing w:before="40" w:after="40"/>
             </w:pPr>
-            <type>text</type>
+            <w:r>
+              <w:rPr>
+                <w:rFonts w:ascii="Arial" w:cs="Arial" w:eastAsia="Arial" w:hAnsi="Arial"/>
+                <w:color w:val="6b7280"/>
+                <w:sz w:val="20"/>
+                <w:szCs w:val="20"/>
+              </w:rPr>
+              <w:t xml:space="preserve">NAME OF APPLICANT</w:t>
+            </w:r>
           </w:p>
         </w:tc>
         <w:tc>
@@ -172,7 +180,16 @@
             <w:pPr>
               <w:spacing w:before="40" w:after="40"/>
             </w:pPr>
-            <type>text</type>
+            <w:r>
+              <w:rPr>
+                <w:rFonts w:ascii="Arial" w:cs="Arial" w:eastAsia="Arial" w:hAnsi="Arial"/>
+                <w:b/>
+                <w:bCs/>
+                <w:sz w:val="22"/>
+                <w:szCs w:val="22"/>
+              </w:rPr>
+              <w:t xml:space="preserve">[first name] [last name]</w:t>
+            </w:r>
           </w:p>
         </w:tc>
         <w:tc>
@@ -184,7 +201,15 @@
             <w:pPr>
               <w:spacing w:before="40" w:after="40"/>
             </w:pPr>
-            <type>text</type>
+            <w:r>
+              <w:rPr>
+                <w:rFonts w:ascii="Arial" w:cs="Arial" w:eastAsia="Arial" w:hAnsi="Arial"/>
+                <w:color w:val="6b7280"/>
+                <w:sz w:val="20"/>
+                <w:szCs w:val="20"/>
+              </w:rPr>
+              <w:t xml:space="preserve">DATE OF EVALUATION</w:t>
+            </w:r>
           </w:p>
         </w:tc>
         <w:tc>
@@ -196,7 +221,16 @@
             <w:pPr>
               <w:spacing w:before="40" w:after="40"/>
             </w:pPr>
-            <type>text</type>
+            <w:r>
+              <w:rPr>
+                <w:rFonts w:ascii="Arial" w:cs="Arial" w:eastAsia="Arial" w:hAnsi="Arial"/>
+                <w:b/>
+                <w:bCs/>
+                <w:sz w:val="22"/>
+                <w:szCs w:val="22"/>
+              </w:rPr>
+              <w:t xml:space="preserve">January 16, 2026</w:t>
+            </w:r>
           </w:p>
         </w:tc>
       </w:tr>
@@ -210,7 +244,15 @@
             <w:pPr>
               <w:spacing w:before="40" w:after="40"/>
             </w:pPr>
-            <type>text</type>
+            <w:r>
+              <w:rPr>
+                <w:rFonts w:ascii="Arial" w:cs="Arial" w:eastAsia="Arial" w:hAnsi="Arial"/>
+                <w:color w:val="6b7280"/>
+                <w:sz w:val="20"/>
+                <w:szCs w:val="20"/>
+              </w:rPr>
+              <w:t xml:space="preserve">DATE OF BIRTH</w:t>
+            </w:r>
           </w:p>
         </w:tc>
         <w:tc>
@@ -222,7 +264,16 @@
             <w:pPr>
               <w:spacing w:before="40" w:after="40"/>
             </w:pPr>
-            <type>text</type>
+            <w:r>
+              <w:rPr>
+                <w:rFonts w:ascii="Arial" w:cs="Arial" w:eastAsia="Arial" w:hAnsi="Arial"/>
+                <w:b/>
+                <w:bCs/>
+                <w:sz w:val="22"/>
+                <w:szCs w:val="22"/>
+              </w:rPr>
+              <w:t xml:space="preserve">N/A</w:t>
+            </w:r>
           </w:p>
         </w:tc>
         <w:tc>
@@ -234,7 +285,15 @@
             <w:pPr>
               <w:spacing w:before="40" w:after="40"/>
             </w:pPr>
-            <type>text</type>
+            <w:r>
+              <w:rPr>
+                <w:rFonts w:ascii="Arial" w:cs="Arial" w:eastAsia="Arial" w:hAnsi="Arial"/>
+                <w:color w:val="6b7280"/>
+                <w:sz w:val="20"/>
+                <w:szCs w:val="20"/>
+              </w:rPr>
+              <w:t xml:space="preserve">EVALUATION ID</w:t>
+            </w:r>
           </w:p>
         </w:tc>
         <w:tc>
@@ -246,7 +305,16 @@
             <w:pPr>
               <w:spacing w:before="40" w:after="40"/>
             </w:pPr>
-            <type>text</type>
+            <w:r>
+              <w:rPr>
+                <w:rFonts w:ascii="Arial" w:cs="Arial" w:eastAsia="Arial" w:hAnsi="Arial"/>
+                <w:b/>
+                <w:bCs/>
+                <w:sz w:val="22"/>
+                <w:szCs w:val="22"/>
+              </w:rPr>
+              <w:t xml:space="preserve">LA-20260116-111</w:t>
+            </w:r>
           </w:p>
         </w:tc>
       </w:tr>
@@ -282,7 +350,15 @@
             <w:pPr>
               <w:spacing w:before="40" w:after="40"/>
             </w:pPr>
-            <type>text</type>
+            <w:r>
+              <w:rPr>
+                <w:rFonts w:ascii="Arial" w:cs="Arial" w:eastAsia="Arial" w:hAnsi="Arial"/>
+                <w:color w:val="6b7280"/>
+                <w:sz w:val="20"/>
+                <w:szCs w:val="20"/>
+              </w:rPr>
+              <w:t xml:space="preserve">PURPOSE OF EVALUATION</w:t>
+            </w:r>
           </w:p>
         </w:tc>
         <w:tc>
@@ -294,7 +370,16 @@
             <w:pPr>
               <w:spacing w:before="40" w:after="40"/>
             </w:pPr>
-            <type>text</type>
+            <w:r>
+              <w:rPr>
+                <w:rFonts w:ascii="Arial" w:cs="Arial" w:eastAsia="Arial" w:hAnsi="Arial"/>
+                <w:b/>
+                <w:bCs/>
+                <w:sz w:val="22"/>
+                <w:szCs w:val="22"/>
+              </w:rPr>
+              <w:t xml:space="preserve">N/A</w:t>
+            </w:r>
           </w:p>
         </w:tc>
       </w:tr>
@@ -308,7 +393,15 @@
             <w:pPr>
               <w:spacing w:before="40" w:after="40"/>
             </w:pPr>
-            <type>text</type>
+            <w:r>
+              <w:rPr>
+                <w:rFonts w:ascii="Arial" w:cs="Arial" w:eastAsia="Arial" w:hAnsi="Arial"/>
+                <w:color w:val="6b7280"/>
+                <w:sz w:val="20"/>
+                <w:szCs w:val="20"/>
+              </w:rPr>
+              <w:t xml:space="preserve">COUNTRY OF EDUCATION</w:t>
+            </w:r>
           </w:p>
         </w:tc>
         <w:tc>
@@ -320,7 +413,16 @@
             <w:pPr>
               <w:spacing w:before="40" w:after="40"/>
             </w:pPr>
-            <type>text</type>
+            <w:r>
+              <w:rPr>
+                <w:rFonts w:ascii="Arial" w:cs="Arial" w:eastAsia="Arial" w:hAnsi="Arial"/>
+                <w:b/>
+                <w:bCs/>
+                <w:sz w:val="22"/>
+                <w:szCs w:val="22"/>
+              </w:rPr>
+              <w:t xml:space="preserve">Poland</w:t>
+            </w:r>
           </w:p>
         </w:tc>
       </w:tr>

</xml_diff>